<commit_message>
Edited some use cases and added a use case to support 2d mapping of warehouses
</commit_message>
<xml_diff>
--- a/Use cases proposition.docx
+++ b/Use cases proposition.docx
@@ -33,8 +33,6 @@
       <w:r>
         <w:t xml:space="preserve"> and stuff.</w:t>
       </w:r>
-      <w:bookmarkStart w:id="0" w:name="_GoBack"/>
-      <w:bookmarkEnd w:id="0"/>
     </w:p>
     <w:p>
       <w:proofErr w:type="spellStart"/>
@@ -108,7 +106,6 @@
         <w:t>:</w:t>
       </w:r>
     </w:p>
-    <w:p/>
     <w:tbl>
       <w:tblPr>
         <w:tblStyle w:val="Tabellrutnt"/>
@@ -130,139 +127,162 @@
             </w:r>
             <w:proofErr w:type="spellEnd"/>
             <w:r>
-              <w:t>: ”</w:t>
-            </w:r>
-            <w:proofErr w:type="spellStart"/>
-            <w:r>
+              <w:t xml:space="preserve">: ”Show </w:t>
+            </w:r>
+            <w:proofErr w:type="spellStart"/>
+            <w:r>
+              <w:t>map</w:t>
+            </w:r>
+            <w:proofErr w:type="spellEnd"/>
+            <w:r>
+              <w:t>”</w:t>
+            </w:r>
+          </w:p>
+          <w:p>
+            <w:proofErr w:type="spellStart"/>
+            <w:r>
+              <w:t>Actor</w:t>
+            </w:r>
+            <w:proofErr w:type="spellEnd"/>
+            <w:r>
+              <w:t xml:space="preserve">: Manager, </w:t>
+            </w:r>
+            <w:proofErr w:type="spellStart"/>
+            <w:r>
+              <w:t>Trucker</w:t>
+            </w:r>
+            <w:proofErr w:type="spellEnd"/>
+          </w:p>
+          <w:p>
+            <w:proofErr w:type="spellStart"/>
+            <w:r>
+              <w:t>Description</w:t>
+            </w:r>
+            <w:proofErr w:type="spellEnd"/>
+            <w:r>
+              <w:t xml:space="preserve">: The </w:t>
+            </w:r>
+            <w:proofErr w:type="spellStart"/>
+            <w:r>
+              <w:t>user</w:t>
+            </w:r>
+            <w:proofErr w:type="spellEnd"/>
+            <w:r>
+              <w:t xml:space="preserve"> </w:t>
+            </w:r>
+            <w:proofErr w:type="spellStart"/>
+            <w:r>
+              <w:t>selects</w:t>
+            </w:r>
+            <w:proofErr w:type="spellEnd"/>
+            <w:r>
+              <w:t xml:space="preserve"> an option from the </w:t>
+            </w:r>
+            <w:proofErr w:type="spellStart"/>
+            <w:r>
+              <w:t>menu</w:t>
+            </w:r>
+            <w:proofErr w:type="spellEnd"/>
+            <w:r>
+              <w:t xml:space="preserve">, the system </w:t>
+            </w:r>
+            <w:proofErr w:type="spellStart"/>
+            <w:r>
+              <w:t>responds</w:t>
+            </w:r>
+            <w:proofErr w:type="spellEnd"/>
+            <w:r>
+              <w:t xml:space="preserve"> by </w:t>
+            </w:r>
+            <w:proofErr w:type="spellStart"/>
+            <w:r>
+              <w:t>displaying</w:t>
+            </w:r>
+            <w:proofErr w:type="spellEnd"/>
+            <w:r>
+              <w:t xml:space="preserve"> a 2-dimensional </w:t>
+            </w:r>
+            <w:proofErr w:type="spellStart"/>
+            <w:r>
+              <w:t>map</w:t>
+            </w:r>
+            <w:proofErr w:type="spellEnd"/>
+            <w:r>
+              <w:t xml:space="preserve"> </w:t>
+            </w:r>
+            <w:proofErr w:type="spellStart"/>
+            <w:r>
+              <w:t>of</w:t>
+            </w:r>
+            <w:proofErr w:type="spellEnd"/>
+            <w:r>
+              <w:t xml:space="preserve"> the </w:t>
+            </w:r>
+            <w:proofErr w:type="spellStart"/>
+            <w:r>
+              <w:t>curre</w:t>
+            </w:r>
+            <w:bookmarkStart w:id="0" w:name="_GoBack"/>
+            <w:bookmarkEnd w:id="0"/>
+            <w:r>
+              <w:t>ntly</w:t>
+            </w:r>
+            <w:proofErr w:type="spellEnd"/>
+            <w:r>
+              <w:t xml:space="preserve"> </w:t>
+            </w:r>
+            <w:proofErr w:type="spellStart"/>
+            <w:r>
+              <w:t>selected</w:t>
+            </w:r>
+            <w:proofErr w:type="spellEnd"/>
+            <w:r>
+              <w:t xml:space="preserve"> </w:t>
+            </w:r>
+            <w:proofErr w:type="spellStart"/>
+            <w:r>
+              <w:t>warehouse</w:t>
+            </w:r>
+            <w:proofErr w:type="spellEnd"/>
+            <w:r>
+              <w:t xml:space="preserve"> (</w:t>
+            </w:r>
+            <w:r>
+              <w:rPr>
+                <w:u w:val="single"/>
+              </w:rPr>
+              <w:t>”</w:t>
+            </w:r>
+            <w:proofErr w:type="spellStart"/>
+            <w:r>
+              <w:rPr>
+                <w:u w:val="single"/>
+              </w:rPr>
               <w:t>Select</w:t>
             </w:r>
             <w:proofErr w:type="spellEnd"/>
             <w:r>
-              <w:t xml:space="preserve"> </w:t>
-            </w:r>
-            <w:proofErr w:type="spellStart"/>
-            <w:r>
+              <w:rPr>
+                <w:u w:val="single"/>
+              </w:rPr>
+              <w:t xml:space="preserve"> </w:t>
+            </w:r>
+            <w:proofErr w:type="spellStart"/>
+            <w:r>
+              <w:rPr>
+                <w:u w:val="single"/>
+              </w:rPr>
               <w:t>warehouse</w:t>
             </w:r>
             <w:proofErr w:type="spellEnd"/>
             <w:r>
+              <w:rPr>
+                <w:u w:val="single"/>
+              </w:rPr>
               <w:t>”</w:t>
             </w:r>
-          </w:p>
-          <w:p>
-            <w:proofErr w:type="spellStart"/>
-            <w:r>
-              <w:t>Actor</w:t>
-            </w:r>
-            <w:proofErr w:type="spellEnd"/>
-            <w:r>
-              <w:t>: Manager</w:t>
-            </w:r>
-          </w:p>
-          <w:p>
-            <w:proofErr w:type="spellStart"/>
-            <w:r>
-              <w:t>Description</w:t>
-            </w:r>
-            <w:proofErr w:type="spellEnd"/>
-            <w:r>
-              <w:t xml:space="preserve">: The </w:t>
-            </w:r>
-            <w:proofErr w:type="spellStart"/>
-            <w:r>
-              <w:t>user</w:t>
-            </w:r>
-            <w:proofErr w:type="spellEnd"/>
-            <w:r>
-              <w:t xml:space="preserve"> </w:t>
-            </w:r>
-            <w:proofErr w:type="spellStart"/>
-            <w:r>
-              <w:t>enters</w:t>
-            </w:r>
-            <w:proofErr w:type="spellEnd"/>
-            <w:r>
-              <w:t xml:space="preserve"> a </w:t>
-            </w:r>
-            <w:proofErr w:type="spellStart"/>
-            <w:r>
-              <w:t>warehouse</w:t>
-            </w:r>
-            <w:proofErr w:type="spellEnd"/>
-            <w:r>
-              <w:t xml:space="preserve"> ID, the system </w:t>
-            </w:r>
-            <w:proofErr w:type="spellStart"/>
-            <w:r>
-              <w:t>responds</w:t>
-            </w:r>
-            <w:proofErr w:type="spellEnd"/>
-            <w:r>
-              <w:t xml:space="preserve"> by </w:t>
-            </w:r>
-            <w:proofErr w:type="spellStart"/>
-            <w:r>
-              <w:t>displaying</w:t>
-            </w:r>
-            <w:proofErr w:type="spellEnd"/>
-            <w:r>
-              <w:t xml:space="preserve"> information </w:t>
-            </w:r>
-            <w:proofErr w:type="spellStart"/>
-            <w:r>
-              <w:t>about</w:t>
-            </w:r>
-            <w:proofErr w:type="spellEnd"/>
-            <w:r>
-              <w:t xml:space="preserve"> the </w:t>
-            </w:r>
-            <w:proofErr w:type="spellStart"/>
-            <w:r>
-              <w:t>warehouse</w:t>
-            </w:r>
-            <w:proofErr w:type="spellEnd"/>
-            <w:r>
-              <w:t xml:space="preserve"> and the system </w:t>
-            </w:r>
-            <w:proofErr w:type="spellStart"/>
-            <w:r>
-              <w:t>also</w:t>
-            </w:r>
-            <w:proofErr w:type="spellEnd"/>
-            <w:r>
-              <w:t xml:space="preserve"> saves the </w:t>
-            </w:r>
-            <w:proofErr w:type="spellStart"/>
-            <w:r>
-              <w:t>warehouse</w:t>
-            </w:r>
-            <w:proofErr w:type="spellEnd"/>
-            <w:r>
-              <w:t xml:space="preserve"> as the </w:t>
-            </w:r>
-            <w:proofErr w:type="spellStart"/>
-            <w:r>
-              <w:t>currently</w:t>
-            </w:r>
-            <w:proofErr w:type="spellEnd"/>
-            <w:r>
-              <w:t xml:space="preserve"> </w:t>
-            </w:r>
-            <w:proofErr w:type="spellStart"/>
-            <w:r>
-              <w:t>selected</w:t>
-            </w:r>
-            <w:proofErr w:type="spellEnd"/>
-            <w:r>
-              <w:t xml:space="preserve"> </w:t>
-            </w:r>
-            <w:proofErr w:type="spellStart"/>
-            <w:r>
-              <w:t>warehouse</w:t>
-            </w:r>
-            <w:proofErr w:type="spellEnd"/>
-            <w:r>
-              <w:t>.</w:t>
+            <w:r>
+              <w:t>)</w:t>
             </w:r>
           </w:p>
         </w:tc>
@@ -294,15 +314,15 @@
             </w:r>
             <w:proofErr w:type="spellStart"/>
             <w:r>
-              <w:t>Add</w:t>
-            </w:r>
-            <w:proofErr w:type="spellEnd"/>
-            <w:r>
-              <w:t xml:space="preserve"> </w:t>
-            </w:r>
-            <w:proofErr w:type="spellStart"/>
-            <w:r>
-              <w:t>goods</w:t>
+              <w:t>Select</w:t>
+            </w:r>
+            <w:proofErr w:type="spellEnd"/>
+            <w:r>
+              <w:t xml:space="preserve"> </w:t>
+            </w:r>
+            <w:proofErr w:type="spellStart"/>
+            <w:r>
+              <w:t>warehouse</w:t>
             </w:r>
             <w:proofErr w:type="spellEnd"/>
             <w:r>
@@ -316,25 +336,25 @@
             </w:r>
             <w:proofErr w:type="spellEnd"/>
             <w:r>
-              <w:t>(s): Manager</w:t>
-            </w:r>
-          </w:p>
-          <w:p>
-            <w:pPr>
-              <w:rPr>
-                <w:vertAlign w:val="superscript"/>
-              </w:rPr>
-            </w:pPr>
+              <w:t>: Manager</w:t>
+            </w:r>
+            <w:r>
+              <w:t xml:space="preserve">, </w:t>
+            </w:r>
+            <w:proofErr w:type="spellStart"/>
+            <w:r>
+              <w:t>Trucker</w:t>
+            </w:r>
+            <w:proofErr w:type="spellEnd"/>
+          </w:p>
+          <w:p>
             <w:proofErr w:type="spellStart"/>
             <w:r>
               <w:t>Description</w:t>
             </w:r>
             <w:proofErr w:type="spellEnd"/>
             <w:r>
-              <w:t xml:space="preserve">: </w:t>
-            </w:r>
-            <w:r>
-              <w:t xml:space="preserve">The </w:t>
+              <w:t xml:space="preserve">: The </w:t>
             </w:r>
             <w:proofErr w:type="spellStart"/>
             <w:r>
@@ -350,23 +370,15 @@
             </w:r>
             <w:proofErr w:type="spellEnd"/>
             <w:r>
-              <w:t xml:space="preserve"> </w:t>
-            </w:r>
-            <w:proofErr w:type="spellStart"/>
-            <w:r>
-              <w:t>necessary</w:t>
-            </w:r>
-            <w:proofErr w:type="spellEnd"/>
-            <w:r>
-              <w:t xml:space="preserve"> information for the </w:t>
-            </w:r>
-            <w:proofErr w:type="spellStart"/>
-            <w:r>
-              <w:t>goods</w:t>
-            </w:r>
-            <w:proofErr w:type="spellEnd"/>
-            <w:r>
-              <w:t xml:space="preserve">, the system </w:t>
+              <w:t xml:space="preserve"> a </w:t>
+            </w:r>
+            <w:proofErr w:type="spellStart"/>
+            <w:r>
+              <w:t>warehouse</w:t>
+            </w:r>
+            <w:proofErr w:type="spellEnd"/>
+            <w:r>
+              <w:t xml:space="preserve"> ID, the system </w:t>
             </w:r>
             <w:proofErr w:type="spellStart"/>
             <w:r>
@@ -378,27 +390,43 @@
             </w:r>
             <w:proofErr w:type="spellStart"/>
             <w:r>
-              <w:t>adding</w:t>
-            </w:r>
-            <w:proofErr w:type="spellEnd"/>
-            <w:r>
-              <w:t xml:space="preserve"> </w:t>
-            </w:r>
-            <w:proofErr w:type="spellStart"/>
-            <w:r>
-              <w:t>this</w:t>
-            </w:r>
-            <w:proofErr w:type="spellEnd"/>
-            <w:r>
-              <w:t xml:space="preserve"> </w:t>
-            </w:r>
-            <w:proofErr w:type="spellStart"/>
-            <w:r>
-              <w:t>goods</w:t>
-            </w:r>
-            <w:proofErr w:type="spellEnd"/>
-            <w:r>
-              <w:t xml:space="preserve"> to the </w:t>
+              <w:t>displaying</w:t>
+            </w:r>
+            <w:proofErr w:type="spellEnd"/>
+            <w:r>
+              <w:t xml:space="preserve"> information </w:t>
+            </w:r>
+            <w:proofErr w:type="spellStart"/>
+            <w:r>
+              <w:t>about</w:t>
+            </w:r>
+            <w:proofErr w:type="spellEnd"/>
+            <w:r>
+              <w:t xml:space="preserve"> the </w:t>
+            </w:r>
+            <w:proofErr w:type="spellStart"/>
+            <w:r>
+              <w:t>warehouse</w:t>
+            </w:r>
+            <w:proofErr w:type="spellEnd"/>
+            <w:r>
+              <w:t xml:space="preserve"> and the system </w:t>
+            </w:r>
+            <w:proofErr w:type="spellStart"/>
+            <w:r>
+              <w:t>also</w:t>
+            </w:r>
+            <w:proofErr w:type="spellEnd"/>
+            <w:r>
+              <w:t xml:space="preserve"> saves the </w:t>
+            </w:r>
+            <w:proofErr w:type="spellStart"/>
+            <w:r>
+              <w:t>warehouse</w:t>
+            </w:r>
+            <w:proofErr w:type="spellEnd"/>
+            <w:r>
+              <w:t xml:space="preserve"> as the </w:t>
             </w:r>
             <w:proofErr w:type="spellStart"/>
             <w:r>
@@ -454,7 +482,7 @@
             </w:r>
             <w:proofErr w:type="spellStart"/>
             <w:r>
-              <w:t>Move</w:t>
+              <w:t>Add</w:t>
             </w:r>
             <w:proofErr w:type="spellEnd"/>
             <w:r>
@@ -480,13 +508,21 @@
             </w:r>
           </w:p>
           <w:p>
+            <w:pPr>
+              <w:rPr>
+                <w:vertAlign w:val="superscript"/>
+              </w:rPr>
+            </w:pPr>
             <w:proofErr w:type="spellStart"/>
             <w:r>
               <w:t>Description</w:t>
             </w:r>
             <w:proofErr w:type="spellEnd"/>
             <w:r>
-              <w:t xml:space="preserve">: The </w:t>
+              <w:t xml:space="preserve">: </w:t>
+            </w:r>
+            <w:r>
+              <w:t xml:space="preserve">The </w:t>
             </w:r>
             <w:proofErr w:type="spellStart"/>
             <w:r>
@@ -498,11 +534,19 @@
             </w:r>
             <w:proofErr w:type="spellStart"/>
             <w:r>
-              <w:t>selects</w:t>
-            </w:r>
-            <w:proofErr w:type="spellEnd"/>
-            <w:r>
-              <w:t xml:space="preserve"> a </w:t>
+              <w:t>enters</w:t>
+            </w:r>
+            <w:proofErr w:type="spellEnd"/>
+            <w:r>
+              <w:t xml:space="preserve"> </w:t>
+            </w:r>
+            <w:proofErr w:type="spellStart"/>
+            <w:r>
+              <w:t>necessary</w:t>
+            </w:r>
+            <w:proofErr w:type="spellEnd"/>
+            <w:r>
+              <w:t xml:space="preserve"> information for the </w:t>
             </w:r>
             <w:proofErr w:type="spellStart"/>
             <w:r>
@@ -510,7 +554,34 @@
             </w:r>
             <w:proofErr w:type="spellEnd"/>
             <w:r>
-              <w:t xml:space="preserve"> from the </w:t>
+              <w:t>, th</w:t>
+            </w:r>
+            <w:r>
+              <w:t xml:space="preserve">e system </w:t>
+            </w:r>
+            <w:proofErr w:type="spellStart"/>
+            <w:r>
+              <w:t>responds</w:t>
+            </w:r>
+            <w:proofErr w:type="spellEnd"/>
+            <w:r>
+              <w:t xml:space="preserve"> by </w:t>
+            </w:r>
+            <w:proofErr w:type="spellStart"/>
+            <w:r>
+              <w:t>adding</w:t>
+            </w:r>
+            <w:proofErr w:type="spellEnd"/>
+            <w:r>
+              <w:t xml:space="preserve"> the </w:t>
+            </w:r>
+            <w:proofErr w:type="spellStart"/>
+            <w:r>
+              <w:t>good</w:t>
+            </w:r>
+            <w:proofErr w:type="spellEnd"/>
+            <w:r>
+              <w:t xml:space="preserve"> to the </w:t>
             </w:r>
             <w:proofErr w:type="spellStart"/>
             <w:r>
@@ -531,94 +602,6 @@
             <w:proofErr w:type="spellStart"/>
             <w:r>
               <w:t>warehouse</w:t>
-            </w:r>
-            <w:proofErr w:type="spellEnd"/>
-            <w:r>
-              <w:t xml:space="preserve">, the system </w:t>
-            </w:r>
-            <w:proofErr w:type="spellStart"/>
-            <w:r>
-              <w:t>responds</w:t>
-            </w:r>
-            <w:proofErr w:type="spellEnd"/>
-            <w:r>
-              <w:t xml:space="preserve"> by </w:t>
-            </w:r>
-            <w:proofErr w:type="spellStart"/>
-            <w:r>
-              <w:t>giving</w:t>
-            </w:r>
-            <w:proofErr w:type="spellEnd"/>
-            <w:r>
-              <w:t xml:space="preserve"> the </w:t>
-            </w:r>
-            <w:proofErr w:type="spellStart"/>
-            <w:r>
-              <w:t>user</w:t>
-            </w:r>
-            <w:proofErr w:type="spellEnd"/>
-            <w:r>
-              <w:t xml:space="preserve"> options for </w:t>
-            </w:r>
-            <w:proofErr w:type="spellStart"/>
-            <w:r>
-              <w:t>where</w:t>
-            </w:r>
-            <w:proofErr w:type="spellEnd"/>
-            <w:r>
-              <w:t xml:space="preserve"> it </w:t>
-            </w:r>
-            <w:proofErr w:type="spellStart"/>
-            <w:r>
-              <w:t>may</w:t>
-            </w:r>
-            <w:proofErr w:type="spellEnd"/>
-            <w:r>
-              <w:t xml:space="preserve"> be </w:t>
-            </w:r>
-            <w:proofErr w:type="spellStart"/>
-            <w:r>
-              <w:t>moved</w:t>
-            </w:r>
-            <w:proofErr w:type="spellEnd"/>
-            <w:r>
-              <w:t xml:space="preserve">, the </w:t>
-            </w:r>
-            <w:proofErr w:type="spellStart"/>
-            <w:r>
-              <w:t>user</w:t>
-            </w:r>
-            <w:proofErr w:type="spellEnd"/>
-            <w:r>
-              <w:t xml:space="preserve"> </w:t>
-            </w:r>
-            <w:proofErr w:type="spellStart"/>
-            <w:r>
-              <w:t>selects</w:t>
-            </w:r>
-            <w:proofErr w:type="spellEnd"/>
-            <w:r>
-              <w:t xml:space="preserve"> </w:t>
-            </w:r>
-            <w:proofErr w:type="spellStart"/>
-            <w:r>
-              <w:t>where</w:t>
-            </w:r>
-            <w:proofErr w:type="spellEnd"/>
-            <w:r>
-              <w:t xml:space="preserve"> the </w:t>
-            </w:r>
-            <w:proofErr w:type="spellStart"/>
-            <w:r>
-              <w:t>goods</w:t>
-            </w:r>
-            <w:proofErr w:type="spellEnd"/>
-            <w:r>
-              <w:t xml:space="preserve"> is to be </w:t>
-            </w:r>
-            <w:proofErr w:type="spellStart"/>
-            <w:r>
-              <w:t>moved</w:t>
             </w:r>
             <w:proofErr w:type="spellEnd"/>
             <w:r>
@@ -652,15 +635,17 @@
             <w:r>
               <w:t>: ”</w:t>
             </w:r>
-            <w:r>
-              <w:t>T</w:t>
-            </w:r>
-            <w:r>
-              <w:t xml:space="preserve">ruck </w:t>
-            </w:r>
-            <w:proofErr w:type="spellStart"/>
-            <w:r>
-              <w:t>tracker</w:t>
+            <w:proofErr w:type="spellStart"/>
+            <w:r>
+              <w:t>Move</w:t>
+            </w:r>
+            <w:proofErr w:type="spellEnd"/>
+            <w:r>
+              <w:t xml:space="preserve"> </w:t>
+            </w:r>
+            <w:proofErr w:type="spellStart"/>
+            <w:r>
+              <w:t>good</w:t>
             </w:r>
             <w:proofErr w:type="spellEnd"/>
             <w:r>
@@ -670,11 +655,14 @@
           <w:p>
             <w:proofErr w:type="spellStart"/>
             <w:r>
-              <w:t>Actors</w:t>
-            </w:r>
-            <w:proofErr w:type="spellEnd"/>
-            <w:r>
-              <w:t xml:space="preserve">(s): Manager, </w:t>
+              <w:t>Actor</w:t>
+            </w:r>
+            <w:proofErr w:type="spellEnd"/>
+            <w:r>
+              <w:t>(s): Manager</w:t>
+            </w:r>
+            <w:r>
+              <w:t xml:space="preserve">, </w:t>
             </w:r>
             <w:proofErr w:type="spellStart"/>
             <w:r>
@@ -689,43 +677,142 @@
             </w:r>
             <w:proofErr w:type="spellEnd"/>
             <w:r>
-              <w:t xml:space="preserve">: The system displays a list </w:t>
-            </w:r>
-            <w:proofErr w:type="spellStart"/>
-            <w:r>
-              <w:t>of</w:t>
-            </w:r>
-            <w:proofErr w:type="spellEnd"/>
-            <w:r>
-              <w:t xml:space="preserve"> all trucks </w:t>
-            </w:r>
-            <w:proofErr w:type="spellStart"/>
-            <w:r>
-              <w:t>with</w:t>
-            </w:r>
-            <w:proofErr w:type="spellEnd"/>
-            <w:r>
-              <w:t xml:space="preserve"> </w:t>
-            </w:r>
-            <w:proofErr w:type="spellStart"/>
-            <w:r>
-              <w:t>necessary</w:t>
-            </w:r>
-            <w:proofErr w:type="spellEnd"/>
-            <w:r>
-              <w:t xml:space="preserve"> information </w:t>
-            </w:r>
-            <w:proofErr w:type="spellStart"/>
-            <w:r>
-              <w:t>about</w:t>
-            </w:r>
-            <w:proofErr w:type="spellEnd"/>
-            <w:r>
-              <w:t xml:space="preserve"> </w:t>
-            </w:r>
-            <w:proofErr w:type="spellStart"/>
-            <w:r>
-              <w:t>them</w:t>
+              <w:t xml:space="preserve">: The </w:t>
+            </w:r>
+            <w:proofErr w:type="spellStart"/>
+            <w:r>
+              <w:t>user</w:t>
+            </w:r>
+            <w:proofErr w:type="spellEnd"/>
+            <w:r>
+              <w:t xml:space="preserve"> </w:t>
+            </w:r>
+            <w:proofErr w:type="spellStart"/>
+            <w:r>
+              <w:t>selects</w:t>
+            </w:r>
+            <w:proofErr w:type="spellEnd"/>
+            <w:r>
+              <w:t xml:space="preserve"> a </w:t>
+            </w:r>
+            <w:proofErr w:type="spellStart"/>
+            <w:r>
+              <w:t>good</w:t>
+            </w:r>
+            <w:proofErr w:type="spellEnd"/>
+            <w:r>
+              <w:t xml:space="preserve"> from the </w:t>
+            </w:r>
+            <w:proofErr w:type="spellStart"/>
+            <w:r>
+              <w:t>currently</w:t>
+            </w:r>
+            <w:proofErr w:type="spellEnd"/>
+            <w:r>
+              <w:t xml:space="preserve"> </w:t>
+            </w:r>
+            <w:proofErr w:type="spellStart"/>
+            <w:r>
+              <w:t>selected</w:t>
+            </w:r>
+            <w:proofErr w:type="spellEnd"/>
+            <w:r>
+              <w:t xml:space="preserve"> </w:t>
+            </w:r>
+            <w:proofErr w:type="spellStart"/>
+            <w:r>
+              <w:t>warehouse</w:t>
+            </w:r>
+            <w:proofErr w:type="spellEnd"/>
+            <w:r>
+              <w:t xml:space="preserve">, the system </w:t>
+            </w:r>
+            <w:proofErr w:type="spellStart"/>
+            <w:r>
+              <w:t>responds</w:t>
+            </w:r>
+            <w:proofErr w:type="spellEnd"/>
+            <w:r>
+              <w:t xml:space="preserve"> by </w:t>
+            </w:r>
+            <w:proofErr w:type="spellStart"/>
+            <w:r>
+              <w:t>giving</w:t>
+            </w:r>
+            <w:proofErr w:type="spellEnd"/>
+            <w:r>
+              <w:t xml:space="preserve"> the </w:t>
+            </w:r>
+            <w:proofErr w:type="spellStart"/>
+            <w:r>
+              <w:t>user</w:t>
+            </w:r>
+            <w:proofErr w:type="spellEnd"/>
+            <w:r>
+              <w:t xml:space="preserve"> options for </w:t>
+            </w:r>
+            <w:proofErr w:type="spellStart"/>
+            <w:r>
+              <w:t>where</w:t>
+            </w:r>
+            <w:proofErr w:type="spellEnd"/>
+            <w:r>
+              <w:t xml:space="preserve"> it </w:t>
+            </w:r>
+            <w:proofErr w:type="spellStart"/>
+            <w:r>
+              <w:t>may</w:t>
+            </w:r>
+            <w:proofErr w:type="spellEnd"/>
+            <w:r>
+              <w:t xml:space="preserve"> be </w:t>
+            </w:r>
+            <w:proofErr w:type="spellStart"/>
+            <w:r>
+              <w:t>moved</w:t>
+            </w:r>
+            <w:proofErr w:type="spellEnd"/>
+            <w:r>
+              <w:t xml:space="preserve">, </w:t>
+            </w:r>
+            <w:r>
+              <w:t xml:space="preserve">the </w:t>
+            </w:r>
+            <w:proofErr w:type="spellStart"/>
+            <w:r>
+              <w:t>user</w:t>
+            </w:r>
+            <w:proofErr w:type="spellEnd"/>
+            <w:r>
+              <w:t xml:space="preserve"> </w:t>
+            </w:r>
+            <w:proofErr w:type="spellStart"/>
+            <w:r>
+              <w:t>selects</w:t>
+            </w:r>
+            <w:proofErr w:type="spellEnd"/>
+            <w:r>
+              <w:t xml:space="preserve"> </w:t>
+            </w:r>
+            <w:proofErr w:type="spellStart"/>
+            <w:r>
+              <w:t>where</w:t>
+            </w:r>
+            <w:proofErr w:type="spellEnd"/>
+            <w:r>
+              <w:t xml:space="preserve"> the </w:t>
+            </w:r>
+            <w:proofErr w:type="spellStart"/>
+            <w:r>
+              <w:t>good</w:t>
+            </w:r>
+            <w:proofErr w:type="spellEnd"/>
+            <w:r>
+              <w:t xml:space="preserve"> is to be </w:t>
+            </w:r>
+            <w:proofErr w:type="spellStart"/>
+            <w:r>
+              <w:t>moved</w:t>
             </w:r>
             <w:proofErr w:type="spellEnd"/>
             <w:r>
@@ -759,19 +846,25 @@
             <w:r>
               <w:t>: ”</w:t>
             </w:r>
-            <w:proofErr w:type="spellStart"/>
-            <w:r>
-              <w:t>Select</w:t>
-            </w:r>
-            <w:proofErr w:type="spellEnd"/>
-            <w:r>
-              <w:t xml:space="preserve"> Truck”</w:t>
-            </w:r>
-          </w:p>
-          <w:p>
-            <w:proofErr w:type="spellStart"/>
-            <w:r>
-              <w:t>Actor</w:t>
+            <w:r>
+              <w:t>T</w:t>
+            </w:r>
+            <w:r>
+              <w:t xml:space="preserve">ruck </w:t>
+            </w:r>
+            <w:proofErr w:type="spellStart"/>
+            <w:r>
+              <w:t>tracker</w:t>
+            </w:r>
+            <w:proofErr w:type="spellEnd"/>
+            <w:r>
+              <w:t>”</w:t>
+            </w:r>
+          </w:p>
+          <w:p>
+            <w:proofErr w:type="spellStart"/>
+            <w:r>
+              <w:t>Actors</w:t>
             </w:r>
             <w:proofErr w:type="spellEnd"/>
             <w:r>
@@ -790,39 +883,47 @@
             </w:r>
             <w:proofErr w:type="spellEnd"/>
             <w:r>
-              <w:t xml:space="preserve">: The </w:t>
-            </w:r>
-            <w:proofErr w:type="spellStart"/>
-            <w:r>
-              <w:t>user</w:t>
-            </w:r>
-            <w:proofErr w:type="spellEnd"/>
-            <w:r>
-              <w:t xml:space="preserve"> inputs a truck ID, the system </w:t>
-            </w:r>
-            <w:proofErr w:type="spellStart"/>
-            <w:r>
-              <w:t>responds</w:t>
-            </w:r>
-            <w:proofErr w:type="spellEnd"/>
-            <w:r>
-              <w:t xml:space="preserve"> by </w:t>
-            </w:r>
-            <w:proofErr w:type="spellStart"/>
-            <w:r>
-              <w:t>saving</w:t>
-            </w:r>
-            <w:proofErr w:type="spellEnd"/>
-            <w:r>
-              <w:t xml:space="preserve"> the truck as the </w:t>
-            </w:r>
-            <w:proofErr w:type="spellStart"/>
-            <w:r>
-              <w:t>current</w:t>
-            </w:r>
-            <w:proofErr w:type="spellEnd"/>
-            <w:r>
-              <w:t xml:space="preserve"> truck.</w:t>
+              <w:t xml:space="preserve">: The system displays a list </w:t>
+            </w:r>
+            <w:proofErr w:type="spellStart"/>
+            <w:r>
+              <w:t>of</w:t>
+            </w:r>
+            <w:proofErr w:type="spellEnd"/>
+            <w:r>
+              <w:t xml:space="preserve"> all trucks </w:t>
+            </w:r>
+            <w:proofErr w:type="spellStart"/>
+            <w:r>
+              <w:t>with</w:t>
+            </w:r>
+            <w:proofErr w:type="spellEnd"/>
+            <w:r>
+              <w:t xml:space="preserve"> </w:t>
+            </w:r>
+            <w:proofErr w:type="spellStart"/>
+            <w:r>
+              <w:t>necessary</w:t>
+            </w:r>
+            <w:proofErr w:type="spellEnd"/>
+            <w:r>
+              <w:t xml:space="preserve"> information </w:t>
+            </w:r>
+            <w:proofErr w:type="spellStart"/>
+            <w:r>
+              <w:t>about</w:t>
+            </w:r>
+            <w:proofErr w:type="spellEnd"/>
+            <w:r>
+              <w:t xml:space="preserve"> </w:t>
+            </w:r>
+            <w:proofErr w:type="spellStart"/>
+            <w:r>
+              <w:t>them</w:t>
+            </w:r>
+            <w:proofErr w:type="spellEnd"/>
+            <w:r>
+              <w:t>.</w:t>
             </w:r>
           </w:p>
         </w:tc>
@@ -858,6 +959,110 @@
             </w:r>
             <w:proofErr w:type="spellEnd"/>
             <w:r>
+              <w:t xml:space="preserve"> Truck”</w:t>
+            </w:r>
+          </w:p>
+          <w:p>
+            <w:proofErr w:type="spellStart"/>
+            <w:r>
+              <w:t>Actor</w:t>
+            </w:r>
+            <w:proofErr w:type="spellEnd"/>
+            <w:r>
+              <w:t xml:space="preserve">(s): Manager, </w:t>
+            </w:r>
+            <w:proofErr w:type="spellStart"/>
+            <w:r>
+              <w:t>Trucker</w:t>
+            </w:r>
+            <w:proofErr w:type="spellEnd"/>
+          </w:p>
+          <w:p>
+            <w:proofErr w:type="spellStart"/>
+            <w:r>
+              <w:t>Description</w:t>
+            </w:r>
+            <w:proofErr w:type="spellEnd"/>
+            <w:r>
+              <w:t xml:space="preserve">: The </w:t>
+            </w:r>
+            <w:proofErr w:type="spellStart"/>
+            <w:r>
+              <w:t>user</w:t>
+            </w:r>
+            <w:proofErr w:type="spellEnd"/>
+            <w:r>
+              <w:t xml:space="preserve"> inputs a truck ID, the system </w:t>
+            </w:r>
+            <w:proofErr w:type="spellStart"/>
+            <w:r>
+              <w:t>responds</w:t>
+            </w:r>
+            <w:proofErr w:type="spellEnd"/>
+            <w:r>
+              <w:t xml:space="preserve"> by </w:t>
+            </w:r>
+            <w:proofErr w:type="spellStart"/>
+            <w:r>
+              <w:t>saving</w:t>
+            </w:r>
+            <w:proofErr w:type="spellEnd"/>
+            <w:r>
+              <w:t xml:space="preserve"> the truck as the </w:t>
+            </w:r>
+            <w:proofErr w:type="spellStart"/>
+            <w:r>
+              <w:t>current</w:t>
+            </w:r>
+            <w:r>
+              <w:t>ly</w:t>
+            </w:r>
+            <w:proofErr w:type="spellEnd"/>
+            <w:r>
+              <w:t xml:space="preserve"> </w:t>
+            </w:r>
+            <w:proofErr w:type="spellStart"/>
+            <w:r>
+              <w:t>selected</w:t>
+            </w:r>
+            <w:proofErr w:type="spellEnd"/>
+            <w:r>
+              <w:t xml:space="preserve"> truck.</w:t>
+            </w:r>
+          </w:p>
+        </w:tc>
+      </w:tr>
+    </w:tbl>
+    <w:p/>
+    <w:tbl>
+      <w:tblPr>
+        <w:tblStyle w:val="Tabellrutnt"/>
+        <w:tblW w:w="0" w:type="auto"/>
+        <w:tblLook w:val="04A0" w:firstRow="1" w:lastRow="0" w:firstColumn="1" w:lastColumn="0" w:noHBand="0" w:noVBand="1"/>
+      </w:tblPr>
+      <w:tblGrid>
+        <w:gridCol w:w="9062"/>
+      </w:tblGrid>
+      <w:tr>
+        <w:tc>
+          <w:tcPr>
+            <w:tcW w:w="9062" w:type="dxa"/>
+          </w:tcPr>
+          <w:p>
+            <w:proofErr w:type="spellStart"/>
+            <w:r>
+              <w:t>Name</w:t>
+            </w:r>
+            <w:proofErr w:type="spellEnd"/>
+            <w:r>
+              <w:t>: ”</w:t>
+            </w:r>
+            <w:proofErr w:type="spellStart"/>
+            <w:r>
+              <w:t>Select</w:t>
+            </w:r>
+            <w:proofErr w:type="spellEnd"/>
+            <w:r>
               <w:t xml:space="preserve"> </w:t>
             </w:r>
             <w:proofErr w:type="spellStart"/>
@@ -887,7 +1092,10 @@
           <w:p>
             <w:proofErr w:type="spellStart"/>
             <w:r>
-              <w:t>Description</w:t>
+              <w:t>Desc</w:t>
+            </w:r>
+            <w:r>
+              <w:t>ription</w:t>
             </w:r>
             <w:proofErr w:type="spellEnd"/>
             <w:r>
@@ -903,14 +1111,11 @@
             </w:r>
             <w:proofErr w:type="spellStart"/>
             <w:r>
-              <w:t>goods</w:t>
-            </w:r>
-            <w:proofErr w:type="spellEnd"/>
-            <w:r>
-              <w:t xml:space="preserve"> ID, </w:t>
-            </w:r>
-            <w:r>
-              <w:t xml:space="preserve">the system </w:t>
+              <w:t>good</w:t>
+            </w:r>
+            <w:proofErr w:type="spellEnd"/>
+            <w:r>
+              <w:t xml:space="preserve"> ID, the system </w:t>
             </w:r>
             <w:proofErr w:type="spellStart"/>
             <w:r>
@@ -930,7 +1135,10 @@
             </w:r>
             <w:proofErr w:type="spellStart"/>
             <w:r>
-              <w:t>about</w:t>
+              <w:t>abo</w:t>
+            </w:r>
+            <w:r>
+              <w:t>ut</w:t>
             </w:r>
             <w:proofErr w:type="spellEnd"/>
             <w:r>
@@ -938,7 +1146,7 @@
             </w:r>
             <w:proofErr w:type="spellStart"/>
             <w:r>
-              <w:t>goods</w:t>
+              <w:t>good</w:t>
             </w:r>
             <w:proofErr w:type="spellEnd"/>
             <w:r>
@@ -946,7 +1154,7 @@
             </w:r>
             <w:proofErr w:type="spellStart"/>
             <w:r>
-              <w:t>goods</w:t>
+              <w:t>good</w:t>
             </w:r>
             <w:proofErr w:type="spellEnd"/>
             <w:r>
@@ -962,7 +1170,7 @@
             </w:r>
             <w:proofErr w:type="spellStart"/>
             <w:r>
-              <w:t>goods</w:t>
+              <w:t>good</w:t>
             </w:r>
             <w:proofErr w:type="spellEnd"/>
           </w:p>
@@ -1186,7 +1394,7 @@
             </w:r>
             <w:proofErr w:type="spellStart"/>
             <w:r>
-              <w:t>goods</w:t>
+              <w:t>good</w:t>
             </w:r>
             <w:proofErr w:type="spellEnd"/>
             <w:r>
@@ -1234,7 +1442,26 @@
             </w:r>
             <w:proofErr w:type="spellEnd"/>
             <w:r>
-              <w:t xml:space="preserve"> a </w:t>
+              <w:t xml:space="preserve"> a</w:t>
+            </w:r>
+            <w:r>
+              <w:t xml:space="preserve"> </w:t>
+            </w:r>
+            <w:proofErr w:type="spellStart"/>
+            <w:r>
+              <w:t>piece</w:t>
+            </w:r>
+            <w:proofErr w:type="spellEnd"/>
+            <w:r>
+              <w:t xml:space="preserve"> </w:t>
+            </w:r>
+            <w:proofErr w:type="spellStart"/>
+            <w:r>
+              <w:t>of</w:t>
+            </w:r>
+            <w:proofErr w:type="spellEnd"/>
+            <w:r>
+              <w:t xml:space="preserve"> </w:t>
             </w:r>
             <w:proofErr w:type="spellStart"/>
             <w:r>
@@ -1269,7 +1496,7 @@
               <w:rPr>
                 <w:u w:val="single"/>
               </w:rPr>
-              <w:t>goods</w:t>
+              <w:t>good</w:t>
             </w:r>
             <w:proofErr w:type="spellEnd"/>
             <w:r>
@@ -1323,7 +1550,13 @@
             </w:r>
             <w:proofErr w:type="spellStart"/>
             <w:r>
-              <w:t>goods</w:t>
+              <w:t>good</w:t>
+            </w:r>
+            <w:r>
+              <w:t>’</w:t>
+            </w:r>
+            <w:r>
+              <w:t>s</w:t>
             </w:r>
             <w:proofErr w:type="spellEnd"/>
             <w:r>
@@ -1355,7 +1588,10 @@
             </w:r>
             <w:proofErr w:type="spellStart"/>
             <w:r>
-              <w:t>inputing</w:t>
+              <w:t>inpu</w:t>
+            </w:r>
+            <w:r>
+              <w:t>ting</w:t>
             </w:r>
             <w:proofErr w:type="spellEnd"/>
             <w:r>
@@ -1371,7 +1607,7 @@
             </w:r>
             <w:proofErr w:type="spellStart"/>
             <w:r>
-              <w:t>goods</w:t>
+              <w:t>good</w:t>
             </w:r>
             <w:proofErr w:type="spellEnd"/>
             <w:r>
@@ -1383,7 +1619,26 @@
             </w:r>
             <w:proofErr w:type="spellEnd"/>
             <w:r>
-              <w:t xml:space="preserve"> for the </w:t>
+              <w:t xml:space="preserve"> for the</w:t>
+            </w:r>
+            <w:r>
+              <w:t xml:space="preserve"> </w:t>
+            </w:r>
+            <w:proofErr w:type="spellStart"/>
+            <w:r>
+              <w:t>piece</w:t>
+            </w:r>
+            <w:proofErr w:type="spellEnd"/>
+            <w:r>
+              <w:t xml:space="preserve"> </w:t>
+            </w:r>
+            <w:proofErr w:type="spellStart"/>
+            <w:r>
+              <w:t>of</w:t>
+            </w:r>
+            <w:proofErr w:type="spellEnd"/>
+            <w:r>
+              <w:t xml:space="preserve"> </w:t>
             </w:r>
             <w:proofErr w:type="spellStart"/>
             <w:r>
@@ -1501,7 +1756,7 @@
             </w:r>
             <w:proofErr w:type="spellStart"/>
             <w:r>
-              <w:t>goods</w:t>
+              <w:t>good</w:t>
             </w:r>
             <w:proofErr w:type="spellEnd"/>
             <w:r>
@@ -1532,7 +1787,7 @@
               <w:rPr>
                 <w:u w:val="single"/>
               </w:rPr>
-              <w:t>goods</w:t>
+              <w:t>good</w:t>
             </w:r>
             <w:proofErr w:type="spellEnd"/>
             <w:r>

</xml_diff>

<commit_message>
Edited the document some more, also added an unfinished diagram of interaction between actors and system
</commit_message>
<xml_diff>
--- a/Use cases proposition.docx
+++ b/Use cases proposition.docx
@@ -220,12 +220,7 @@
             </w:r>
             <w:proofErr w:type="spellStart"/>
             <w:r>
-              <w:t>curre</w:t>
-            </w:r>
-            <w:bookmarkStart w:id="0" w:name="_GoBack"/>
-            <w:bookmarkEnd w:id="0"/>
-            <w:r>
-              <w:t>ntly</w:t>
+              <w:t>currently</w:t>
             </w:r>
             <w:proofErr w:type="spellEnd"/>
             <w:r>
@@ -490,7 +485,7 @@
             </w:r>
             <w:proofErr w:type="spellStart"/>
             <w:r>
-              <w:t>goods</w:t>
+              <w:t>good</w:t>
             </w:r>
             <w:proofErr w:type="spellEnd"/>
             <w:r>
@@ -846,17 +841,20 @@
             <w:r>
               <w:t>: ”</w:t>
             </w:r>
+            <w:proofErr w:type="spellStart"/>
+            <w:r>
+              <w:t>Track</w:t>
+            </w:r>
+            <w:proofErr w:type="spellEnd"/>
+            <w:r>
+              <w:t xml:space="preserve"> </w:t>
+            </w:r>
             <w:r>
               <w:t>T</w:t>
             </w:r>
             <w:r>
-              <w:t xml:space="preserve">ruck </w:t>
-            </w:r>
-            <w:proofErr w:type="spellStart"/>
-            <w:r>
-              <w:t>tracker</w:t>
-            </w:r>
-            <w:proofErr w:type="spellEnd"/>
+              <w:t>rucks</w:t>
+            </w:r>
             <w:r>
               <w:t>”</w:t>
             </w:r>
@@ -1067,8 +1065,10 @@
             </w:r>
             <w:proofErr w:type="spellStart"/>
             <w:r>
-              <w:t>goods</w:t>
-            </w:r>
+              <w:t>good</w:t>
+            </w:r>
+            <w:bookmarkStart w:id="0" w:name="_GoBack"/>
+            <w:bookmarkEnd w:id="0"/>
             <w:proofErr w:type="spellEnd"/>
             <w:r>
               <w:t>”</w:t>

</xml_diff>

<commit_message>
Added 3 more use cases
</commit_message>
<xml_diff>
--- a/Use cases proposition.docx
+++ b/Use cases proposition.docx
@@ -1067,8 +1067,6 @@
             <w:r>
               <w:t>good</w:t>
             </w:r>
-            <w:bookmarkStart w:id="0" w:name="_GoBack"/>
-            <w:bookmarkEnd w:id="0"/>
             <w:proofErr w:type="spellEnd"/>
             <w:r>
               <w:t>”</w:t>
@@ -2180,6 +2178,555 @@
             <w:r>
               <w:t>.</w:t>
             </w:r>
+          </w:p>
+        </w:tc>
+      </w:tr>
+    </w:tbl>
+    <w:p/>
+    <w:tbl>
+      <w:tblPr>
+        <w:tblStyle w:val="Tabellrutnt"/>
+        <w:tblW w:w="0" w:type="auto"/>
+        <w:tblLook w:val="04A0" w:firstRow="1" w:lastRow="0" w:firstColumn="1" w:lastColumn="0" w:noHBand="0" w:noVBand="1"/>
+      </w:tblPr>
+      <w:tblGrid>
+        <w:gridCol w:w="9062"/>
+      </w:tblGrid>
+      <w:tr>
+        <w:tc>
+          <w:tcPr>
+            <w:tcW w:w="9062" w:type="dxa"/>
+          </w:tcPr>
+          <w:p>
+            <w:proofErr w:type="spellStart"/>
+            <w:r>
+              <w:t>Name</w:t>
+            </w:r>
+            <w:proofErr w:type="spellEnd"/>
+            <w:r>
+              <w:t>: ”</w:t>
+            </w:r>
+            <w:proofErr w:type="spellStart"/>
+            <w:r>
+              <w:t>Remove</w:t>
+            </w:r>
+            <w:proofErr w:type="spellEnd"/>
+            <w:r>
+              <w:t xml:space="preserve"> </w:t>
+            </w:r>
+            <w:proofErr w:type="spellStart"/>
+            <w:r>
+              <w:t>good</w:t>
+            </w:r>
+            <w:proofErr w:type="spellEnd"/>
+            <w:r>
+              <w:t>”</w:t>
+            </w:r>
+          </w:p>
+          <w:p>
+            <w:proofErr w:type="spellStart"/>
+            <w:r>
+              <w:t>Actor</w:t>
+            </w:r>
+            <w:proofErr w:type="spellEnd"/>
+            <w:r>
+              <w:t xml:space="preserve">(s): Manager, </w:t>
+            </w:r>
+            <w:proofErr w:type="spellStart"/>
+            <w:r>
+              <w:t>trucker</w:t>
+            </w:r>
+            <w:proofErr w:type="spellEnd"/>
+          </w:p>
+          <w:p>
+            <w:proofErr w:type="spellStart"/>
+            <w:r>
+              <w:t>Description</w:t>
+            </w:r>
+            <w:proofErr w:type="spellEnd"/>
+            <w:r>
+              <w:t xml:space="preserve">: The system </w:t>
+            </w:r>
+            <w:proofErr w:type="spellStart"/>
+            <w:r>
+              <w:t>removes</w:t>
+            </w:r>
+            <w:proofErr w:type="spellEnd"/>
+            <w:r>
+              <w:t xml:space="preserve"> the </w:t>
+            </w:r>
+            <w:proofErr w:type="spellStart"/>
+            <w:r>
+              <w:t>selected</w:t>
+            </w:r>
+            <w:proofErr w:type="spellEnd"/>
+            <w:r>
+              <w:t xml:space="preserve"> </w:t>
+            </w:r>
+            <w:proofErr w:type="spellStart"/>
+            <w:r>
+              <w:t>goods</w:t>
+            </w:r>
+            <w:proofErr w:type="spellEnd"/>
+            <w:r>
+              <w:t xml:space="preserve"> (</w:t>
+            </w:r>
+            <w:r>
+              <w:rPr>
+                <w:u w:val="single"/>
+              </w:rPr>
+              <w:t>”</w:t>
+            </w:r>
+            <w:proofErr w:type="spellStart"/>
+            <w:r>
+              <w:rPr>
+                <w:u w:val="single"/>
+              </w:rPr>
+              <w:t>select</w:t>
+            </w:r>
+            <w:proofErr w:type="spellEnd"/>
+            <w:r>
+              <w:rPr>
+                <w:u w:val="single"/>
+              </w:rPr>
+              <w:t xml:space="preserve"> </w:t>
+            </w:r>
+            <w:proofErr w:type="spellStart"/>
+            <w:r>
+              <w:rPr>
+                <w:u w:val="single"/>
+              </w:rPr>
+              <w:t>goods</w:t>
+            </w:r>
+            <w:proofErr w:type="spellEnd"/>
+            <w:r>
+              <w:rPr>
+                <w:u w:val="single"/>
+              </w:rPr>
+              <w:t>”</w:t>
+            </w:r>
+            <w:r>
+              <w:t xml:space="preserve">) from the </w:t>
+            </w:r>
+            <w:proofErr w:type="spellStart"/>
+            <w:r>
+              <w:t>warehouse</w:t>
+            </w:r>
+            <w:proofErr w:type="spellEnd"/>
+            <w:r>
+              <w:t>/</w:t>
+            </w:r>
+            <w:proofErr w:type="spellStart"/>
+            <w:r>
+              <w:t>application</w:t>
+            </w:r>
+            <w:proofErr w:type="spellEnd"/>
+          </w:p>
+        </w:tc>
+      </w:tr>
+    </w:tbl>
+    <w:p/>
+    <w:tbl>
+      <w:tblPr>
+        <w:tblStyle w:val="Tabellrutnt"/>
+        <w:tblW w:w="0" w:type="auto"/>
+        <w:tblLook w:val="04A0" w:firstRow="1" w:lastRow="0" w:firstColumn="1" w:lastColumn="0" w:noHBand="0" w:noVBand="1"/>
+      </w:tblPr>
+      <w:tblGrid>
+        <w:gridCol w:w="9062"/>
+      </w:tblGrid>
+      <w:tr>
+        <w:tc>
+          <w:tcPr>
+            <w:tcW w:w="9062" w:type="dxa"/>
+          </w:tcPr>
+          <w:p>
+            <w:proofErr w:type="spellStart"/>
+            <w:r>
+              <w:t>Name</w:t>
+            </w:r>
+            <w:proofErr w:type="spellEnd"/>
+            <w:r>
+              <w:t>: ”</w:t>
+            </w:r>
+            <w:proofErr w:type="spellStart"/>
+            <w:r>
+              <w:t>Add</w:t>
+            </w:r>
+            <w:proofErr w:type="spellEnd"/>
+            <w:r>
+              <w:t xml:space="preserve"> </w:t>
+            </w:r>
+            <w:proofErr w:type="spellStart"/>
+            <w:r>
+              <w:t>warehouse</w:t>
+            </w:r>
+            <w:proofErr w:type="spellEnd"/>
+            <w:r>
+              <w:t>”</w:t>
+            </w:r>
+          </w:p>
+          <w:p>
+            <w:proofErr w:type="spellStart"/>
+            <w:r>
+              <w:t>Actor</w:t>
+            </w:r>
+            <w:proofErr w:type="spellEnd"/>
+            <w:r>
+              <w:t>(s): Manager</w:t>
+            </w:r>
+          </w:p>
+          <w:p>
+            <w:proofErr w:type="spellStart"/>
+            <w:r>
+              <w:t>Description</w:t>
+            </w:r>
+            <w:proofErr w:type="spellEnd"/>
+            <w:r>
+              <w:t xml:space="preserve">: The system </w:t>
+            </w:r>
+            <w:proofErr w:type="spellStart"/>
+            <w:r>
+              <w:t>adds</w:t>
+            </w:r>
+            <w:proofErr w:type="spellEnd"/>
+            <w:r>
+              <w:t xml:space="preserve"> a </w:t>
+            </w:r>
+            <w:proofErr w:type="spellStart"/>
+            <w:r>
+              <w:t>warehouse</w:t>
+            </w:r>
+            <w:proofErr w:type="spellEnd"/>
+            <w:r>
+              <w:t xml:space="preserve"> </w:t>
+            </w:r>
+            <w:proofErr w:type="spellStart"/>
+            <w:r>
+              <w:t>with</w:t>
+            </w:r>
+            <w:proofErr w:type="spellEnd"/>
+            <w:r>
+              <w:t xml:space="preserve"> information </w:t>
+            </w:r>
+            <w:proofErr w:type="spellStart"/>
+            <w:r>
+              <w:t>provided</w:t>
+            </w:r>
+            <w:proofErr w:type="spellEnd"/>
+            <w:r>
+              <w:t xml:space="preserve"> by the </w:t>
+            </w:r>
+            <w:proofErr w:type="spellStart"/>
+            <w:r>
+              <w:t>user</w:t>
+            </w:r>
+            <w:proofErr w:type="spellEnd"/>
+          </w:p>
+        </w:tc>
+      </w:tr>
+    </w:tbl>
+    <w:p/>
+    <w:tbl>
+      <w:tblPr>
+        <w:tblStyle w:val="Tabellrutnt"/>
+        <w:tblW w:w="0" w:type="auto"/>
+        <w:tblLook w:val="04A0" w:firstRow="1" w:lastRow="0" w:firstColumn="1" w:lastColumn="0" w:noHBand="0" w:noVBand="1"/>
+      </w:tblPr>
+      <w:tblGrid>
+        <w:gridCol w:w="9062"/>
+      </w:tblGrid>
+      <w:tr>
+        <w:tc>
+          <w:tcPr>
+            <w:tcW w:w="9062" w:type="dxa"/>
+          </w:tcPr>
+          <w:p>
+            <w:proofErr w:type="spellStart"/>
+            <w:r>
+              <w:t>Name</w:t>
+            </w:r>
+            <w:proofErr w:type="spellEnd"/>
+            <w:r>
+              <w:t xml:space="preserve">: ”Edit </w:t>
+            </w:r>
+            <w:proofErr w:type="spellStart"/>
+            <w:r>
+              <w:t>warehouse</w:t>
+            </w:r>
+            <w:proofErr w:type="spellEnd"/>
+            <w:r>
+              <w:t>”</w:t>
+            </w:r>
+          </w:p>
+          <w:p>
+            <w:proofErr w:type="spellStart"/>
+            <w:r>
+              <w:t>Actor</w:t>
+            </w:r>
+            <w:proofErr w:type="spellEnd"/>
+            <w:r>
+              <w:t>(s): Manager</w:t>
+            </w:r>
+          </w:p>
+          <w:p>
+            <w:proofErr w:type="spellStart"/>
+            <w:r>
+              <w:t>Description</w:t>
+            </w:r>
+            <w:proofErr w:type="spellEnd"/>
+            <w:r>
+              <w:t xml:space="preserve">: the system asks </w:t>
+            </w:r>
+            <w:proofErr w:type="spellStart"/>
+            <w:r>
+              <w:t>user</w:t>
+            </w:r>
+            <w:proofErr w:type="spellEnd"/>
+            <w:r>
+              <w:t xml:space="preserve"> to input new information </w:t>
+            </w:r>
+            <w:proofErr w:type="spellStart"/>
+            <w:r>
+              <w:t>about</w:t>
+            </w:r>
+            <w:proofErr w:type="spellEnd"/>
+            <w:r>
+              <w:t xml:space="preserve"> the </w:t>
+            </w:r>
+            <w:proofErr w:type="spellStart"/>
+            <w:r>
+              <w:t>warehouse</w:t>
+            </w:r>
+            <w:proofErr w:type="spellEnd"/>
+            <w:r>
+              <w:t xml:space="preserve">, the system </w:t>
+            </w:r>
+            <w:proofErr w:type="spellStart"/>
+            <w:r>
+              <w:t>then</w:t>
+            </w:r>
+            <w:proofErr w:type="spellEnd"/>
+            <w:r>
+              <w:t xml:space="preserve"> saves </w:t>
+            </w:r>
+            <w:proofErr w:type="spellStart"/>
+            <w:r>
+              <w:t>this</w:t>
+            </w:r>
+            <w:proofErr w:type="spellEnd"/>
+            <w:r>
+              <w:t xml:space="preserve"> new information</w:t>
+            </w:r>
+          </w:p>
+        </w:tc>
+      </w:tr>
+    </w:tbl>
+    <w:p/>
+    <w:tbl>
+      <w:tblPr>
+        <w:tblStyle w:val="Tabellrutnt"/>
+        <w:tblW w:w="0" w:type="auto"/>
+        <w:tblLook w:val="04A0" w:firstRow="1" w:lastRow="0" w:firstColumn="1" w:lastColumn="0" w:noHBand="0" w:noVBand="1"/>
+      </w:tblPr>
+      <w:tblGrid>
+        <w:gridCol w:w="9062"/>
+      </w:tblGrid>
+      <w:tr>
+        <w:tc>
+          <w:tcPr>
+            <w:tcW w:w="9062" w:type="dxa"/>
+          </w:tcPr>
+          <w:p>
+            <w:proofErr w:type="spellStart"/>
+            <w:r>
+              <w:t>Name</w:t>
+            </w:r>
+            <w:proofErr w:type="spellEnd"/>
+            <w:r>
+              <w:t>: ”</w:t>
+            </w:r>
+            <w:proofErr w:type="spellStart"/>
+            <w:r>
+              <w:t>Remove</w:t>
+            </w:r>
+            <w:proofErr w:type="spellEnd"/>
+            <w:r>
+              <w:t xml:space="preserve"> </w:t>
+            </w:r>
+            <w:proofErr w:type="spellStart"/>
+            <w:r>
+              <w:t>warehouse</w:t>
+            </w:r>
+            <w:proofErr w:type="spellEnd"/>
+            <w:r>
+              <w:t>”</w:t>
+            </w:r>
+          </w:p>
+          <w:p>
+            <w:proofErr w:type="spellStart"/>
+            <w:r>
+              <w:t>Actor</w:t>
+            </w:r>
+            <w:proofErr w:type="spellEnd"/>
+            <w:r>
+              <w:t>(s): Manager</w:t>
+            </w:r>
+          </w:p>
+          <w:p>
+            <w:proofErr w:type="spellStart"/>
+            <w:r>
+              <w:t>Description</w:t>
+            </w:r>
+            <w:proofErr w:type="spellEnd"/>
+            <w:r>
+              <w:t xml:space="preserve">: The system </w:t>
+            </w:r>
+            <w:proofErr w:type="spellStart"/>
+            <w:r>
+              <w:t>removes</w:t>
+            </w:r>
+            <w:proofErr w:type="spellEnd"/>
+            <w:r>
+              <w:t xml:space="preserve"> the </w:t>
+            </w:r>
+            <w:proofErr w:type="spellStart"/>
+            <w:r>
+              <w:t>selected</w:t>
+            </w:r>
+            <w:proofErr w:type="spellEnd"/>
+            <w:r>
+              <w:t xml:space="preserve"> </w:t>
+            </w:r>
+            <w:proofErr w:type="spellStart"/>
+            <w:r>
+              <w:t>warehous</w:t>
+            </w:r>
+            <w:proofErr w:type="spellEnd"/>
+            <w:r>
+              <w:t xml:space="preserve"> (</w:t>
+            </w:r>
+            <w:r>
+              <w:rPr>
+                <w:u w:val="single"/>
+              </w:rPr>
+              <w:t>”</w:t>
+            </w:r>
+            <w:proofErr w:type="spellStart"/>
+            <w:r>
+              <w:rPr>
+                <w:u w:val="single"/>
+              </w:rPr>
+              <w:t>select</w:t>
+            </w:r>
+            <w:proofErr w:type="spellEnd"/>
+            <w:r>
+              <w:rPr>
+                <w:u w:val="single"/>
+              </w:rPr>
+              <w:t xml:space="preserve"> </w:t>
+            </w:r>
+            <w:proofErr w:type="spellStart"/>
+            <w:r>
+              <w:rPr>
+                <w:u w:val="single"/>
+              </w:rPr>
+              <w:t>warehouse</w:t>
+            </w:r>
+            <w:proofErr w:type="spellEnd"/>
+            <w:r>
+              <w:rPr>
+                <w:u w:val="single"/>
+              </w:rPr>
+              <w:t>”</w:t>
+            </w:r>
+            <w:r>
+              <w:t>)</w:t>
+            </w:r>
+          </w:p>
+        </w:tc>
+      </w:tr>
+    </w:tbl>
+    <w:p/>
+    <w:p/>
+    <w:tbl>
+      <w:tblPr>
+        <w:tblStyle w:val="Tabellrutnt"/>
+        <w:tblW w:w="0" w:type="auto"/>
+        <w:tblLook w:val="04A0" w:firstRow="1" w:lastRow="0" w:firstColumn="1" w:lastColumn="0" w:noHBand="0" w:noVBand="1"/>
+      </w:tblPr>
+      <w:tblGrid>
+        <w:gridCol w:w="9062"/>
+      </w:tblGrid>
+      <w:tr>
+        <w:tc>
+          <w:tcPr>
+            <w:tcW w:w="9062" w:type="dxa"/>
+          </w:tcPr>
+          <w:p>
+            <w:proofErr w:type="spellStart"/>
+            <w:r>
+              <w:lastRenderedPageBreak/>
+              <w:t>Name</w:t>
+            </w:r>
+            <w:proofErr w:type="spellEnd"/>
+            <w:r>
+              <w:t>: ”</w:t>
+            </w:r>
+            <w:proofErr w:type="spellStart"/>
+            <w:r>
+              <w:t>View</w:t>
+            </w:r>
+            <w:proofErr w:type="spellEnd"/>
+            <w:r>
+              <w:t xml:space="preserve"> </w:t>
+            </w:r>
+            <w:proofErr w:type="spellStart"/>
+            <w:r>
+              <w:t>history</w:t>
+            </w:r>
+            <w:proofErr w:type="spellEnd"/>
+            <w:r>
+              <w:t>”</w:t>
+            </w:r>
+          </w:p>
+          <w:p>
+            <w:proofErr w:type="spellStart"/>
+            <w:r>
+              <w:t>Actor</w:t>
+            </w:r>
+            <w:proofErr w:type="spellEnd"/>
+            <w:r>
+              <w:t xml:space="preserve">(s): Manager, </w:t>
+            </w:r>
+            <w:proofErr w:type="spellStart"/>
+            <w:r>
+              <w:t>Trucker</w:t>
+            </w:r>
+            <w:proofErr w:type="spellEnd"/>
+            <w:r>
+              <w:t>(?)</w:t>
+            </w:r>
+          </w:p>
+          <w:p>
+            <w:proofErr w:type="spellStart"/>
+            <w:r>
+              <w:t>Description</w:t>
+            </w:r>
+            <w:proofErr w:type="spellEnd"/>
+            <w:r>
+              <w:t xml:space="preserve">: The system displays all actions taken by </w:t>
+            </w:r>
+            <w:proofErr w:type="spellStart"/>
+            <w:r>
+              <w:t>users</w:t>
+            </w:r>
+            <w:proofErr w:type="spellEnd"/>
+            <w:r>
+              <w:t xml:space="preserve"> earlier(?)</w:t>
+            </w:r>
+            <w:bookmarkStart w:id="0" w:name="_GoBack"/>
+            <w:bookmarkEnd w:id="0"/>
           </w:p>
         </w:tc>
       </w:tr>

</xml_diff>